<commit_message>
Nothi Create offline done
</commit_message>
<xml_diff>
--- a/Docs/Feature list.docx
+++ b/Docs/Feature list.docx
@@ -25,13 +25,7 @@
         <w:rPr>
           <w:rFonts w:ascii="Nirmala UI" w:eastAsia="Nirmala UI" w:hAnsi="Nirmala UI" w:cs="Nirmala UI"/>
         </w:rPr>
-        <w:t>১</w:t>
-      </w:r>
-      <w:r>
-        <w:rPr>
-          <w:rFonts w:ascii="Nirmala UI" w:eastAsia="Nirmala UI" w:hAnsi="Nirmala UI" w:cs="Nirmala UI"/>
-        </w:rPr>
-        <w:t>।</w:t>
+        <w:t>১।</w:t>
       </w:r>
       <w:r>
         <w:rPr>
@@ -78,13 +72,7 @@
         <w:rPr>
           <w:rFonts w:ascii="Nirmala UI" w:eastAsia="Nirmala UI" w:hAnsi="Nirmala UI" w:cs="Nirmala UI"/>
         </w:rPr>
-        <w:t>১</w:t>
-      </w:r>
-      <w:r>
-        <w:rPr>
-          <w:rFonts w:ascii="Nirmala UI" w:eastAsia="Nirmala UI" w:hAnsi="Nirmala UI" w:cs="Nirmala UI"/>
-        </w:rPr>
-        <w:t>।</w:t>
+        <w:t>১।</w:t>
       </w:r>
       <w:r>
         <w:rPr>
@@ -151,13 +139,7 @@
         <w:rPr>
           <w:rFonts w:ascii="Nirmala UI" w:eastAsia="Nirmala UI" w:hAnsi="Nirmala UI" w:cs="Nirmala UI"/>
         </w:rPr>
-        <w:t>২</w:t>
-      </w:r>
-      <w:r>
-        <w:rPr>
-          <w:rFonts w:ascii="Nirmala UI" w:eastAsia="Nirmala UI" w:hAnsi="Nirmala UI" w:cs="Nirmala UI"/>
-        </w:rPr>
-        <w:t>।</w:t>
+        <w:t>২।</w:t>
       </w:r>
       <w:r>
         <w:rPr>
@@ -240,13 +222,7 @@
         <w:rPr>
           <w:rFonts w:ascii="Nirmala UI" w:eastAsia="Nirmala UI" w:hAnsi="Nirmala UI" w:cs="Nirmala UI"/>
         </w:rPr>
-        <w:t>২</w:t>
-      </w:r>
-      <w:r>
-        <w:rPr>
-          <w:rFonts w:ascii="Nirmala UI" w:eastAsia="Nirmala UI" w:hAnsi="Nirmala UI" w:cs="Nirmala UI"/>
-        </w:rPr>
-        <w:t>।</w:t>
+        <w:t>২।</w:t>
       </w:r>
       <w:r>
         <w:rPr>
@@ -293,13 +269,7 @@
         <w:rPr>
           <w:rFonts w:ascii="Nirmala UI" w:eastAsia="Nirmala UI" w:hAnsi="Nirmala UI" w:cs="Nirmala UI"/>
         </w:rPr>
-        <w:t>১</w:t>
-      </w:r>
-      <w:r>
-        <w:rPr>
-          <w:rFonts w:ascii="Nirmala UI" w:eastAsia="Nirmala UI" w:hAnsi="Nirmala UI" w:cs="Nirmala UI"/>
-        </w:rPr>
-        <w:t>।</w:t>
+        <w:t>১।</w:t>
       </w:r>
       <w:r>
         <w:rPr>
@@ -388,13 +358,7 @@
         <w:rPr>
           <w:rFonts w:ascii="Nirmala UI" w:eastAsia="Nirmala UI" w:hAnsi="Nirmala UI" w:cs="Nirmala UI"/>
         </w:rPr>
-        <w:t>২</w:t>
-      </w:r>
-      <w:r>
-        <w:rPr>
-          <w:rFonts w:ascii="Nirmala UI" w:eastAsia="Nirmala UI" w:hAnsi="Nirmala UI" w:cs="Nirmala UI"/>
-        </w:rPr>
-        <w:t>।</w:t>
+        <w:t>২।</w:t>
       </w:r>
       <w:r>
         <w:rPr>
@@ -469,13 +433,7 @@
         <w:rPr>
           <w:rFonts w:ascii="Nirmala UI" w:eastAsia="Nirmala UI" w:hAnsi="Nirmala UI" w:cs="Nirmala UI"/>
         </w:rPr>
-        <w:t>৩</w:t>
-      </w:r>
-      <w:r>
-        <w:rPr>
-          <w:rFonts w:ascii="Nirmala UI" w:eastAsia="Nirmala UI" w:hAnsi="Nirmala UI" w:cs="Nirmala UI"/>
-        </w:rPr>
-        <w:t>।</w:t>
+        <w:t>৩।</w:t>
       </w:r>
       <w:r>
         <w:rPr>
@@ -542,13 +500,7 @@
         <w:rPr>
           <w:rFonts w:ascii="Nirmala UI" w:eastAsia="Nirmala UI" w:hAnsi="Nirmala UI" w:cs="Nirmala UI"/>
         </w:rPr>
-        <w:t>৪</w:t>
-      </w:r>
-      <w:r>
-        <w:rPr>
-          <w:rFonts w:ascii="Nirmala UI" w:eastAsia="Nirmala UI" w:hAnsi="Nirmala UI" w:cs="Nirmala UI"/>
-        </w:rPr>
-        <w:t>।</w:t>
+        <w:t>৪।</w:t>
       </w:r>
       <w:r>
         <w:rPr>
@@ -651,13 +603,7 @@
         <w:rPr>
           <w:rFonts w:ascii="Nirmala UI" w:eastAsia="Nirmala UI" w:hAnsi="Nirmala UI" w:cs="Nirmala UI"/>
         </w:rPr>
-        <w:t>৩</w:t>
-      </w:r>
-      <w:r>
-        <w:rPr>
-          <w:rFonts w:ascii="Nirmala UI" w:eastAsia="Nirmala UI" w:hAnsi="Nirmala UI" w:cs="Nirmala UI"/>
-        </w:rPr>
-        <w:t>।</w:t>
+        <w:t>৩।</w:t>
       </w:r>
       <w:r>
         <w:rPr>
@@ -712,13 +658,7 @@
         <w:rPr>
           <w:rFonts w:ascii="Nirmala UI" w:eastAsia="Nirmala UI" w:hAnsi="Nirmala UI" w:cs="Nirmala UI"/>
         </w:rPr>
-        <w:t>৪</w:t>
-      </w:r>
-      <w:r>
-        <w:rPr>
-          <w:rFonts w:ascii="Nirmala UI" w:eastAsia="Nirmala UI" w:hAnsi="Nirmala UI" w:cs="Nirmala UI"/>
-        </w:rPr>
-        <w:t>।</w:t>
+        <w:t>৪।</w:t>
       </w:r>
       <w:r>
         <w:rPr>
@@ -759,13 +699,7 @@
         <w:rPr>
           <w:rFonts w:ascii="Nirmala UI" w:eastAsia="Nirmala UI" w:hAnsi="Nirmala UI" w:cs="Nirmala UI"/>
         </w:rPr>
-        <w:t>৫</w:t>
-      </w:r>
-      <w:r>
-        <w:rPr>
-          <w:rFonts w:ascii="Nirmala UI" w:eastAsia="Nirmala UI" w:hAnsi="Nirmala UI" w:cs="Nirmala UI"/>
-        </w:rPr>
-        <w:t>।</w:t>
+        <w:t>৫।</w:t>
       </w:r>
       <w:r>
         <w:rPr>
@@ -806,13 +740,7 @@
         <w:rPr>
           <w:rFonts w:ascii="Nirmala UI" w:eastAsia="Nirmala UI" w:hAnsi="Nirmala UI" w:cs="Nirmala UI"/>
         </w:rPr>
-        <w:t>৬</w:t>
-      </w:r>
-      <w:r>
-        <w:rPr>
-          <w:rFonts w:ascii="Nirmala UI" w:eastAsia="Nirmala UI" w:hAnsi="Nirmala UI" w:cs="Nirmala UI"/>
-        </w:rPr>
-        <w:t>।</w:t>
+        <w:t>৬।</w:t>
       </w:r>
       <w:r>
         <w:rPr>
@@ -853,13 +781,7 @@
         <w:rPr>
           <w:rFonts w:ascii="Nirmala UI" w:eastAsia="Nirmala UI" w:hAnsi="Nirmala UI" w:cs="Nirmala UI"/>
         </w:rPr>
-        <w:t>৭</w:t>
-      </w:r>
-      <w:r>
-        <w:rPr>
-          <w:rFonts w:ascii="Nirmala UI" w:eastAsia="Nirmala UI" w:hAnsi="Nirmala UI" w:cs="Nirmala UI"/>
-        </w:rPr>
-        <w:t>।</w:t>
+        <w:t>৭।</w:t>
       </w:r>
       <w:r>
         <w:rPr>
@@ -998,13 +920,7 @@
         <w:rPr>
           <w:rFonts w:ascii="Nirmala UI" w:eastAsia="Nirmala UI" w:hAnsi="Nirmala UI" w:cs="Nirmala UI"/>
         </w:rPr>
-        <w:t>৮</w:t>
-      </w:r>
-      <w:r>
-        <w:rPr>
-          <w:rFonts w:ascii="Nirmala UI" w:eastAsia="Nirmala UI" w:hAnsi="Nirmala UI" w:cs="Nirmala UI"/>
-        </w:rPr>
-        <w:t>।</w:t>
+        <w:t>৮।</w:t>
       </w:r>
       <w:r>
         <w:rPr>
@@ -1298,13 +1214,7 @@
         <w:rPr>
           <w:rFonts w:ascii="Nirmala UI" w:eastAsia="Nirmala UI" w:hAnsi="Nirmala UI" w:cs="Nirmala UI"/>
         </w:rPr>
-        <w:t>১</w:t>
-      </w:r>
-      <w:r>
-        <w:rPr>
-          <w:rFonts w:ascii="Nirmala UI" w:eastAsia="Nirmala UI" w:hAnsi="Nirmala UI" w:cs="Nirmala UI"/>
-        </w:rPr>
-        <w:t>।</w:t>
+        <w:t>১।</w:t>
       </w:r>
       <w:r>
         <w:rPr>
@@ -1395,13 +1305,7 @@
         <w:rPr>
           <w:rFonts w:ascii="Nirmala UI" w:eastAsia="Nirmala UI" w:hAnsi="Nirmala UI" w:cs="Nirmala UI"/>
         </w:rPr>
-        <w:t>২</w:t>
-      </w:r>
-      <w:r>
-        <w:rPr>
-          <w:rFonts w:ascii="Nirmala UI" w:eastAsia="Nirmala UI" w:hAnsi="Nirmala UI" w:cs="Nirmala UI"/>
-        </w:rPr>
-        <w:t>।</w:t>
+        <w:t>২।</w:t>
       </w:r>
       <w:r>
         <w:rPr>
@@ -1504,13 +1408,7 @@
         <w:rPr>
           <w:rFonts w:ascii="Nirmala UI" w:eastAsia="Nirmala UI" w:hAnsi="Nirmala UI" w:cs="Nirmala UI"/>
         </w:rPr>
-        <w:t>৩</w:t>
-      </w:r>
-      <w:r>
-        <w:rPr>
-          <w:rFonts w:ascii="Nirmala UI" w:eastAsia="Nirmala UI" w:hAnsi="Nirmala UI" w:cs="Nirmala UI"/>
-        </w:rPr>
-        <w:t>।</w:t>
+        <w:t>৩।</w:t>
       </w:r>
       <w:r>
         <w:rPr>
@@ -1607,13 +1505,7 @@
         <w:rPr>
           <w:rFonts w:ascii="Nirmala UI" w:eastAsia="Nirmala UI" w:hAnsi="Nirmala UI" w:cs="Nirmala UI"/>
         </w:rPr>
-        <w:t>লেখা</w:t>
-      </w:r>
-      <w:r>
-        <w:rPr>
-          <w:rFonts w:ascii="Nirmala UI" w:eastAsia="Nirmala UI" w:hAnsi="Nirmala UI" w:cs="Nirmala UI"/>
-        </w:rPr>
-        <w:t>done</w:t>
+        <w:t>লেখাdone</w:t>
       </w:r>
       <w:proofErr w:type="spellEnd"/>
     </w:p>
@@ -1627,13 +1519,7 @@
         <w:rPr>
           <w:rFonts w:ascii="Nirmala UI" w:eastAsia="Nirmala UI" w:hAnsi="Nirmala UI" w:cs="Nirmala UI"/>
         </w:rPr>
-        <w:t>৪</w:t>
-      </w:r>
-      <w:r>
-        <w:rPr>
-          <w:rFonts w:ascii="Nirmala UI" w:eastAsia="Nirmala UI" w:hAnsi="Nirmala UI" w:cs="Nirmala UI"/>
-        </w:rPr>
-        <w:t>।</w:t>
+        <w:t>৪।</w:t>
       </w:r>
       <w:r>
         <w:rPr>
@@ -1716,13 +1602,7 @@
         <w:rPr>
           <w:rFonts w:ascii="Nirmala UI" w:eastAsia="Nirmala UI" w:hAnsi="Nirmala UI" w:cs="Nirmala UI"/>
         </w:rPr>
-        <w:t>করা</w:t>
-      </w:r>
-      <w:r>
-        <w:rPr>
-          <w:rFonts w:ascii="Nirmala UI" w:eastAsia="Nirmala UI" w:hAnsi="Nirmala UI" w:cs="Nirmala UI"/>
-        </w:rPr>
-        <w:t>done</w:t>
+        <w:t>করাdone</w:t>
       </w:r>
       <w:proofErr w:type="spellEnd"/>
     </w:p>
@@ -1736,13 +1616,7 @@
         <w:rPr>
           <w:rFonts w:ascii="Nirmala UI" w:eastAsia="Nirmala UI" w:hAnsi="Nirmala UI" w:cs="Nirmala UI"/>
         </w:rPr>
-        <w:t>৫</w:t>
-      </w:r>
-      <w:r>
-        <w:rPr>
-          <w:rFonts w:ascii="Nirmala UI" w:eastAsia="Nirmala UI" w:hAnsi="Nirmala UI" w:cs="Nirmala UI"/>
-        </w:rPr>
-        <w:t>।</w:t>
+        <w:t>৫।</w:t>
       </w:r>
       <w:r>
         <w:rPr>
@@ -1791,13 +1665,7 @@
         <w:rPr>
           <w:rFonts w:ascii="Nirmala UI" w:eastAsia="Nirmala UI" w:hAnsi="Nirmala UI" w:cs="Nirmala UI"/>
         </w:rPr>
-        <w:t>৬</w:t>
-      </w:r>
-      <w:r>
-        <w:rPr>
-          <w:rFonts w:ascii="Nirmala UI" w:eastAsia="Nirmala UI" w:hAnsi="Nirmala UI" w:cs="Nirmala UI"/>
-        </w:rPr>
-        <w:t>।</w:t>
+        <w:t>৬।</w:t>
       </w:r>
       <w:r>
         <w:rPr>
@@ -1955,75 +1823,125 @@
     <w:p>
       <w:pPr>
         <w:rPr>
-          <w:rFonts w:ascii="Calibri" w:eastAsia="Calibri" w:hAnsi="Calibri" w:cs="Calibri"/>
+          <w:rFonts w:ascii="Nirmala UI" w:eastAsia="Nirmala UI" w:hAnsi="Nirmala UI" w:cs="Nirmala UI"/>
         </w:rPr>
       </w:pPr>
       <w:r>
         <w:rPr>
           <w:rFonts w:ascii="Nirmala UI" w:eastAsia="Nirmala UI" w:hAnsi="Nirmala UI" w:cs="Nirmala UI"/>
         </w:rPr>
-        <w:t>৭</w:t>
-      </w:r>
-      <w:r>
-        <w:rPr>
-          <w:rFonts w:ascii="Nirmala UI" w:eastAsia="Nirmala UI" w:hAnsi="Nirmala UI" w:cs="Nirmala UI"/>
-        </w:rPr>
-        <w:t>।</w:t>
-      </w:r>
-      <w:r>
-        <w:rPr>
-          <w:rFonts w:ascii="Calibri" w:eastAsia="Calibri" w:hAnsi="Calibri" w:cs="Calibri"/>
-        </w:rPr>
-        <w:t xml:space="preserve"> </w:t>
-      </w:r>
-      <w:proofErr w:type="spellStart"/>
-      <w:r>
-        <w:rPr>
-          <w:rFonts w:ascii="Nirmala UI" w:eastAsia="Nirmala UI" w:hAnsi="Nirmala UI" w:cs="Nirmala UI"/>
-        </w:rPr>
-        <w:t>প্রেরণকৃত</w:t>
-      </w:r>
-      <w:proofErr w:type="spellEnd"/>
-      <w:r>
-        <w:rPr>
-          <w:rFonts w:ascii="Calibri" w:eastAsia="Calibri" w:hAnsi="Calibri" w:cs="Calibri"/>
-        </w:rPr>
-        <w:t xml:space="preserve"> </w:t>
-      </w:r>
-      <w:proofErr w:type="spellStart"/>
-      <w:r>
-        <w:rPr>
-          <w:rFonts w:ascii="Nirmala UI" w:eastAsia="Nirmala UI" w:hAnsi="Nirmala UI" w:cs="Nirmala UI"/>
-        </w:rPr>
-        <w:t>নথি</w:t>
-      </w:r>
-      <w:proofErr w:type="spellEnd"/>
-      <w:r>
-        <w:rPr>
-          <w:rFonts w:ascii="Calibri" w:eastAsia="Calibri" w:hAnsi="Calibri" w:cs="Calibri"/>
-        </w:rPr>
-        <w:t xml:space="preserve"> </w:t>
-      </w:r>
-      <w:proofErr w:type="spellStart"/>
-      <w:r>
-        <w:rPr>
-          <w:rFonts w:ascii="Nirmala UI" w:eastAsia="Nirmala UI" w:hAnsi="Nirmala UI" w:cs="Nirmala UI"/>
-        </w:rPr>
-        <w:t>ফেরত</w:t>
-      </w:r>
-      <w:proofErr w:type="spellEnd"/>
-      <w:r>
-        <w:rPr>
-          <w:rFonts w:ascii="Calibri" w:eastAsia="Calibri" w:hAnsi="Calibri" w:cs="Calibri"/>
-        </w:rPr>
-        <w:t xml:space="preserve"> </w:t>
-      </w:r>
-      <w:proofErr w:type="spellStart"/>
-      <w:r>
-        <w:rPr>
-          <w:rFonts w:ascii="Nirmala UI" w:eastAsia="Nirmala UI" w:hAnsi="Nirmala UI" w:cs="Nirmala UI"/>
-        </w:rPr>
-        <w:t>আনার</w:t>
+        <w:t>৭।</w:t>
+      </w:r>
+      <w:r>
+        <w:rPr>
+          <w:rFonts w:ascii="Calibri" w:eastAsia="Calibri" w:hAnsi="Calibri" w:cs="Calibri"/>
+        </w:rPr>
+        <w:t xml:space="preserve"> </w:t>
+      </w:r>
+      <w:proofErr w:type="spellStart"/>
+      <w:r>
+        <w:rPr>
+          <w:rFonts w:ascii="Nirmala UI" w:eastAsia="Nirmala UI" w:hAnsi="Nirmala UI" w:cs="Nirmala UI"/>
+        </w:rPr>
+        <w:t>নোটাংশ</w:t>
+      </w:r>
+      <w:proofErr w:type="spellEnd"/>
+      <w:r>
+        <w:rPr>
+          <w:rFonts w:ascii="Calibri" w:eastAsia="Calibri" w:hAnsi="Calibri" w:cs="Calibri"/>
+        </w:rPr>
+        <w:t xml:space="preserve">, </w:t>
+      </w:r>
+      <w:proofErr w:type="spellStart"/>
+      <w:r>
+        <w:rPr>
+          <w:rFonts w:ascii="Nirmala UI" w:eastAsia="Nirmala UI" w:hAnsi="Nirmala UI" w:cs="Nirmala UI"/>
+        </w:rPr>
+        <w:t>প্রত্রাংশ</w:t>
+      </w:r>
+      <w:proofErr w:type="spellEnd"/>
+      <w:r>
+        <w:rPr>
+          <w:rFonts w:ascii="Calibri" w:eastAsia="Calibri" w:hAnsi="Calibri" w:cs="Calibri"/>
+        </w:rPr>
+        <w:t xml:space="preserve"> </w:t>
+      </w:r>
+      <w:proofErr w:type="spellStart"/>
+      <w:r>
+        <w:rPr>
+          <w:rFonts w:ascii="Nirmala UI" w:eastAsia="Nirmala UI" w:hAnsi="Nirmala UI" w:cs="Nirmala UI"/>
+        </w:rPr>
+        <w:t>এবং</w:t>
+      </w:r>
+      <w:proofErr w:type="spellEnd"/>
+      <w:r>
+        <w:rPr>
+          <w:rFonts w:ascii="Calibri" w:eastAsia="Calibri" w:hAnsi="Calibri" w:cs="Calibri"/>
+        </w:rPr>
+        <w:t xml:space="preserve"> </w:t>
+      </w:r>
+      <w:proofErr w:type="spellStart"/>
+      <w:r>
+        <w:rPr>
+          <w:rFonts w:ascii="Nirmala UI" w:eastAsia="Nirmala UI" w:hAnsi="Nirmala UI" w:cs="Nirmala UI"/>
+        </w:rPr>
+        <w:t>নোট</w:t>
+      </w:r>
+      <w:proofErr w:type="spellEnd"/>
+      <w:r>
+        <w:rPr>
+          <w:rFonts w:ascii="Calibri" w:eastAsia="Calibri" w:hAnsi="Calibri" w:cs="Calibri"/>
+        </w:rPr>
+        <w:t xml:space="preserve"> </w:t>
+      </w:r>
+      <w:proofErr w:type="spellStart"/>
+      <w:r>
+        <w:rPr>
+          <w:rFonts w:ascii="Nirmala UI" w:eastAsia="Nirmala UI" w:hAnsi="Nirmala UI" w:cs="Nirmala UI"/>
+        </w:rPr>
+        <w:t>লিস্ট</w:t>
+      </w:r>
+      <w:proofErr w:type="spellEnd"/>
+      <w:r>
+        <w:rPr>
+          <w:rFonts w:ascii="Calibri" w:eastAsia="Calibri" w:hAnsi="Calibri" w:cs="Calibri"/>
+        </w:rPr>
+        <w:t xml:space="preserve"> </w:t>
+      </w:r>
+      <w:proofErr w:type="spellStart"/>
+      <w:r>
+        <w:rPr>
+          <w:rFonts w:ascii="Nirmala UI" w:eastAsia="Nirmala UI" w:hAnsi="Nirmala UI" w:cs="Nirmala UI"/>
+        </w:rPr>
+        <w:t>আলাদা</w:t>
+      </w:r>
+      <w:proofErr w:type="spellEnd"/>
+      <w:r>
+        <w:rPr>
+          <w:rFonts w:ascii="Calibri" w:eastAsia="Calibri" w:hAnsi="Calibri" w:cs="Calibri"/>
+        </w:rPr>
+        <w:t xml:space="preserve"> </w:t>
+      </w:r>
+      <w:proofErr w:type="spellStart"/>
+      <w:r>
+        <w:rPr>
+          <w:rFonts w:ascii="Nirmala UI" w:eastAsia="Nirmala UI" w:hAnsi="Nirmala UI" w:cs="Nirmala UI"/>
+        </w:rPr>
+        <w:t>করে</w:t>
+      </w:r>
+      <w:proofErr w:type="spellEnd"/>
+      <w:r>
+        <w:rPr>
+          <w:rFonts w:ascii="Calibri" w:eastAsia="Calibri" w:hAnsi="Calibri" w:cs="Calibri"/>
+        </w:rPr>
+        <w:t xml:space="preserve"> </w:t>
+      </w:r>
+      <w:proofErr w:type="spellStart"/>
+      <w:r>
+        <w:rPr>
+          <w:rFonts w:ascii="Nirmala UI" w:eastAsia="Nirmala UI" w:hAnsi="Nirmala UI" w:cs="Nirmala UI"/>
+        </w:rPr>
+        <w:t>দেখানোর</w:t>
       </w:r>
       <w:proofErr w:type="spellEnd"/>
       <w:r>
@@ -2042,18 +1960,10 @@
       <w:proofErr w:type="spellEnd"/>
       <w:r>
         <w:rPr>
-          <w:rFonts w:ascii="Calibri" w:eastAsia="Calibri" w:hAnsi="Calibri" w:cs="Calibri"/>
-        </w:rPr>
-        <w:t xml:space="preserve"> </w:t>
-      </w:r>
-      <w:proofErr w:type="spellStart"/>
-      <w:r>
-        <w:rPr>
-          <w:rFonts w:ascii="Nirmala UI" w:eastAsia="Nirmala UI" w:hAnsi="Nirmala UI" w:cs="Nirmala UI"/>
-        </w:rPr>
-        <w:t>করা</w:t>
-      </w:r>
-      <w:proofErr w:type="spellEnd"/>
+          <w:rFonts w:ascii="Nirmala UI" w:eastAsia="Nirmala UI" w:hAnsi="Nirmala UI" w:cs="Nirmala UI"/>
+        </w:rPr>
+        <w:t xml:space="preserve"> </w:t>
+      </w:r>
     </w:p>
     <w:p>
       <w:pPr>
@@ -2065,54 +1975,90 @@
         <w:rPr>
           <w:rFonts w:ascii="Nirmala UI" w:eastAsia="Nirmala UI" w:hAnsi="Nirmala UI" w:cs="Nirmala UI"/>
         </w:rPr>
-        <w:t>৮</w:t>
-      </w:r>
-      <w:r>
-        <w:rPr>
-          <w:rFonts w:ascii="Nirmala UI" w:eastAsia="Nirmala UI" w:hAnsi="Nirmala UI" w:cs="Nirmala UI"/>
-        </w:rPr>
-        <w:t>।</w:t>
-      </w:r>
-      <w:r>
-        <w:rPr>
-          <w:rFonts w:ascii="Calibri" w:eastAsia="Calibri" w:hAnsi="Calibri" w:cs="Calibri"/>
-        </w:rPr>
-        <w:t xml:space="preserve"> </w:t>
-      </w:r>
-      <w:proofErr w:type="spellStart"/>
-      <w:r>
-        <w:rPr>
-          <w:rFonts w:ascii="Nirmala UI" w:eastAsia="Nirmala UI" w:hAnsi="Nirmala UI" w:cs="Nirmala UI"/>
-        </w:rPr>
-        <w:t>নোটাংশ</w:t>
-      </w:r>
-      <w:proofErr w:type="spellEnd"/>
-      <w:r>
-        <w:rPr>
-          <w:rFonts w:ascii="Calibri" w:eastAsia="Calibri" w:hAnsi="Calibri" w:cs="Calibri"/>
-        </w:rPr>
-        <w:t xml:space="preserve">, </w:t>
-      </w:r>
-      <w:proofErr w:type="spellStart"/>
-      <w:r>
-        <w:rPr>
-          <w:rFonts w:ascii="Nirmala UI" w:eastAsia="Nirmala UI" w:hAnsi="Nirmala UI" w:cs="Nirmala UI"/>
-        </w:rPr>
-        <w:t>প্রত্রাংশ</w:t>
-      </w:r>
-      <w:proofErr w:type="spellEnd"/>
-      <w:r>
-        <w:rPr>
-          <w:rFonts w:ascii="Calibri" w:eastAsia="Calibri" w:hAnsi="Calibri" w:cs="Calibri"/>
-        </w:rPr>
-        <w:t xml:space="preserve"> </w:t>
-      </w:r>
-      <w:proofErr w:type="spellStart"/>
-      <w:r>
-        <w:rPr>
-          <w:rFonts w:ascii="Nirmala UI" w:eastAsia="Nirmala UI" w:hAnsi="Nirmala UI" w:cs="Nirmala UI"/>
-        </w:rPr>
-        <w:t>এবং</w:t>
+        <w:t>৮।</w:t>
+      </w:r>
+      <w:r>
+        <w:rPr>
+          <w:rFonts w:ascii="Calibri" w:eastAsia="Calibri" w:hAnsi="Calibri" w:cs="Calibri"/>
+        </w:rPr>
+        <w:t xml:space="preserve"> </w:t>
+      </w:r>
+      <w:proofErr w:type="spellStart"/>
+      <w:r>
+        <w:rPr>
+          <w:rFonts w:ascii="Nirmala UI" w:eastAsia="Nirmala UI" w:hAnsi="Nirmala UI" w:cs="Nirmala UI"/>
+        </w:rPr>
+        <w:t>আগত</w:t>
+      </w:r>
+      <w:proofErr w:type="spellEnd"/>
+      <w:r>
+        <w:rPr>
+          <w:rFonts w:ascii="Calibri" w:eastAsia="Calibri" w:hAnsi="Calibri" w:cs="Calibri"/>
+        </w:rPr>
+        <w:t xml:space="preserve"> </w:t>
+      </w:r>
+      <w:proofErr w:type="spellStart"/>
+      <w:r>
+        <w:rPr>
+          <w:rFonts w:ascii="Nirmala UI" w:eastAsia="Nirmala UI" w:hAnsi="Nirmala UI" w:cs="Nirmala UI"/>
+        </w:rPr>
+        <w:t>প্রেরিত</w:t>
+      </w:r>
+      <w:proofErr w:type="spellEnd"/>
+      <w:r>
+        <w:rPr>
+          <w:rFonts w:ascii="Calibri" w:eastAsia="Calibri" w:hAnsi="Calibri" w:cs="Calibri"/>
+        </w:rPr>
+        <w:t xml:space="preserve"> </w:t>
+      </w:r>
+      <w:proofErr w:type="spellStart"/>
+      <w:r>
+        <w:rPr>
+          <w:rFonts w:ascii="Nirmala UI" w:eastAsia="Nirmala UI" w:hAnsi="Nirmala UI" w:cs="Nirmala UI"/>
+        </w:rPr>
+        <w:t>সকল</w:t>
+      </w:r>
+      <w:proofErr w:type="spellEnd"/>
+      <w:r>
+        <w:rPr>
+          <w:rFonts w:ascii="Calibri" w:eastAsia="Calibri" w:hAnsi="Calibri" w:cs="Calibri"/>
+        </w:rPr>
+        <w:t xml:space="preserve"> </w:t>
+      </w:r>
+      <w:proofErr w:type="spellStart"/>
+      <w:r>
+        <w:rPr>
+          <w:rFonts w:ascii="Nirmala UI" w:eastAsia="Nirmala UI" w:hAnsi="Nirmala UI" w:cs="Nirmala UI"/>
+        </w:rPr>
+        <w:t>নথি</w:t>
+      </w:r>
+      <w:proofErr w:type="spellEnd"/>
+      <w:r>
+        <w:rPr>
+          <w:rFonts w:ascii="Calibri" w:eastAsia="Calibri" w:hAnsi="Calibri" w:cs="Calibri"/>
+        </w:rPr>
+        <w:t xml:space="preserve"> </w:t>
+      </w:r>
+      <w:proofErr w:type="spellStart"/>
+      <w:r>
+        <w:rPr>
+          <w:rFonts w:ascii="Nirmala UI" w:eastAsia="Nirmala UI" w:hAnsi="Nirmala UI" w:cs="Nirmala UI"/>
+        </w:rPr>
+        <w:t>তালিকার</w:t>
+      </w:r>
+      <w:proofErr w:type="spellEnd"/>
+      <w:r>
+        <w:rPr>
+          <w:rFonts w:ascii="Calibri" w:eastAsia="Calibri" w:hAnsi="Calibri" w:cs="Calibri"/>
+        </w:rPr>
+        <w:t xml:space="preserve"> </w:t>
+      </w:r>
+      <w:proofErr w:type="spellStart"/>
+      <w:r>
+        <w:rPr>
+          <w:rFonts w:ascii="Nirmala UI" w:eastAsia="Nirmala UI" w:hAnsi="Nirmala UI" w:cs="Nirmala UI"/>
+        </w:rPr>
+        <w:t>পাশে</w:t>
       </w:r>
       <w:proofErr w:type="spellEnd"/>
       <w:r>
@@ -2140,63 +2086,21 @@
         <w:rPr>
           <w:rFonts w:ascii="Nirmala UI" w:eastAsia="Nirmala UI" w:hAnsi="Nirmala UI" w:cs="Nirmala UI"/>
         </w:rPr>
-        <w:t>লিস্ট</w:t>
-      </w:r>
-      <w:proofErr w:type="spellEnd"/>
-      <w:r>
-        <w:rPr>
-          <w:rFonts w:ascii="Calibri" w:eastAsia="Calibri" w:hAnsi="Calibri" w:cs="Calibri"/>
-        </w:rPr>
-        <w:t xml:space="preserve"> </w:t>
-      </w:r>
-      <w:proofErr w:type="spellStart"/>
-      <w:r>
-        <w:rPr>
-          <w:rFonts w:ascii="Nirmala UI" w:eastAsia="Nirmala UI" w:hAnsi="Nirmala UI" w:cs="Nirmala UI"/>
-        </w:rPr>
-        <w:t>আলাদা</w:t>
-      </w:r>
-      <w:proofErr w:type="spellEnd"/>
-      <w:r>
-        <w:rPr>
-          <w:rFonts w:ascii="Calibri" w:eastAsia="Calibri" w:hAnsi="Calibri" w:cs="Calibri"/>
-        </w:rPr>
-        <w:t xml:space="preserve"> </w:t>
-      </w:r>
-      <w:proofErr w:type="spellStart"/>
-      <w:r>
-        <w:rPr>
-          <w:rFonts w:ascii="Nirmala UI" w:eastAsia="Nirmala UI" w:hAnsi="Nirmala UI" w:cs="Nirmala UI"/>
-        </w:rPr>
-        <w:t>করে</w:t>
-      </w:r>
-      <w:proofErr w:type="spellEnd"/>
-      <w:r>
-        <w:rPr>
-          <w:rFonts w:ascii="Calibri" w:eastAsia="Calibri" w:hAnsi="Calibri" w:cs="Calibri"/>
-        </w:rPr>
-        <w:t xml:space="preserve"> </w:t>
-      </w:r>
-      <w:proofErr w:type="spellStart"/>
-      <w:r>
-        <w:rPr>
-          <w:rFonts w:ascii="Nirmala UI" w:eastAsia="Nirmala UI" w:hAnsi="Nirmala UI" w:cs="Nirmala UI"/>
-        </w:rPr>
-        <w:t>দেখানোর</w:t>
-      </w:r>
-      <w:proofErr w:type="spellEnd"/>
-      <w:r>
-        <w:rPr>
-          <w:rFonts w:ascii="Calibri" w:eastAsia="Calibri" w:hAnsi="Calibri" w:cs="Calibri"/>
-        </w:rPr>
-        <w:t xml:space="preserve"> </w:t>
-      </w:r>
-      <w:proofErr w:type="spellStart"/>
-      <w:r>
-        <w:rPr>
-          <w:rFonts w:ascii="Nirmala UI" w:eastAsia="Nirmala UI" w:hAnsi="Nirmala UI" w:cs="Nirmala UI"/>
-        </w:rPr>
-        <w:t>ব্যবস্থা</w:t>
+        <w:t>তালিকা</w:t>
+      </w:r>
+      <w:proofErr w:type="spellEnd"/>
+      <w:r>
+        <w:rPr>
+          <w:rFonts w:ascii="Calibri" w:eastAsia="Calibri" w:hAnsi="Calibri" w:cs="Calibri"/>
+        </w:rPr>
+        <w:t xml:space="preserve"> </w:t>
+      </w:r>
+      <w:proofErr w:type="spellStart"/>
+      <w:r>
+        <w:rPr>
+          <w:rFonts w:ascii="Nirmala UI" w:eastAsia="Nirmala UI" w:hAnsi="Nirmala UI" w:cs="Nirmala UI"/>
+        </w:rPr>
+        <w:t>দেখানোdone</w:t>
       </w:r>
       <w:proofErr w:type="spellEnd"/>
     </w:p>
@@ -2210,165 +2114,7 @@
         <w:rPr>
           <w:rFonts w:ascii="Nirmala UI" w:eastAsia="Nirmala UI" w:hAnsi="Nirmala UI" w:cs="Nirmala UI"/>
         </w:rPr>
-        <w:t>৯</w:t>
-      </w:r>
-      <w:r>
-        <w:rPr>
-          <w:rFonts w:ascii="Nirmala UI" w:eastAsia="Nirmala UI" w:hAnsi="Nirmala UI" w:cs="Nirmala UI"/>
-        </w:rPr>
-        <w:t>।</w:t>
-      </w:r>
-      <w:r>
-        <w:rPr>
-          <w:rFonts w:ascii="Calibri" w:eastAsia="Calibri" w:hAnsi="Calibri" w:cs="Calibri"/>
-        </w:rPr>
-        <w:t xml:space="preserve"> </w:t>
-      </w:r>
-      <w:proofErr w:type="spellStart"/>
-      <w:r>
-        <w:rPr>
-          <w:rFonts w:ascii="Nirmala UI" w:eastAsia="Nirmala UI" w:hAnsi="Nirmala UI" w:cs="Nirmala UI"/>
-        </w:rPr>
-        <w:t>আগত</w:t>
-      </w:r>
-      <w:proofErr w:type="spellEnd"/>
-      <w:r>
-        <w:rPr>
-          <w:rFonts w:ascii="Calibri" w:eastAsia="Calibri" w:hAnsi="Calibri" w:cs="Calibri"/>
-        </w:rPr>
-        <w:t xml:space="preserve"> </w:t>
-      </w:r>
-      <w:proofErr w:type="spellStart"/>
-      <w:r>
-        <w:rPr>
-          <w:rFonts w:ascii="Nirmala UI" w:eastAsia="Nirmala UI" w:hAnsi="Nirmala UI" w:cs="Nirmala UI"/>
-        </w:rPr>
-        <w:t>প্রেরিত</w:t>
-      </w:r>
-      <w:proofErr w:type="spellEnd"/>
-      <w:r>
-        <w:rPr>
-          <w:rFonts w:ascii="Calibri" w:eastAsia="Calibri" w:hAnsi="Calibri" w:cs="Calibri"/>
-        </w:rPr>
-        <w:t xml:space="preserve"> </w:t>
-      </w:r>
-      <w:proofErr w:type="spellStart"/>
-      <w:r>
-        <w:rPr>
-          <w:rFonts w:ascii="Nirmala UI" w:eastAsia="Nirmala UI" w:hAnsi="Nirmala UI" w:cs="Nirmala UI"/>
-        </w:rPr>
-        <w:t>সকল</w:t>
-      </w:r>
-      <w:proofErr w:type="spellEnd"/>
-      <w:r>
-        <w:rPr>
-          <w:rFonts w:ascii="Calibri" w:eastAsia="Calibri" w:hAnsi="Calibri" w:cs="Calibri"/>
-        </w:rPr>
-        <w:t xml:space="preserve"> </w:t>
-      </w:r>
-      <w:proofErr w:type="spellStart"/>
-      <w:r>
-        <w:rPr>
-          <w:rFonts w:ascii="Nirmala UI" w:eastAsia="Nirmala UI" w:hAnsi="Nirmala UI" w:cs="Nirmala UI"/>
-        </w:rPr>
-        <w:t>নথি</w:t>
-      </w:r>
-      <w:proofErr w:type="spellEnd"/>
-      <w:r>
-        <w:rPr>
-          <w:rFonts w:ascii="Calibri" w:eastAsia="Calibri" w:hAnsi="Calibri" w:cs="Calibri"/>
-        </w:rPr>
-        <w:t xml:space="preserve"> </w:t>
-      </w:r>
-      <w:proofErr w:type="spellStart"/>
-      <w:r>
-        <w:rPr>
-          <w:rFonts w:ascii="Nirmala UI" w:eastAsia="Nirmala UI" w:hAnsi="Nirmala UI" w:cs="Nirmala UI"/>
-        </w:rPr>
-        <w:t>তালিকার</w:t>
-      </w:r>
-      <w:proofErr w:type="spellEnd"/>
-      <w:r>
-        <w:rPr>
-          <w:rFonts w:ascii="Calibri" w:eastAsia="Calibri" w:hAnsi="Calibri" w:cs="Calibri"/>
-        </w:rPr>
-        <w:t xml:space="preserve"> </w:t>
-      </w:r>
-      <w:proofErr w:type="spellStart"/>
-      <w:r>
-        <w:rPr>
-          <w:rFonts w:ascii="Nirmala UI" w:eastAsia="Nirmala UI" w:hAnsi="Nirmala UI" w:cs="Nirmala UI"/>
-        </w:rPr>
-        <w:t>পাশে</w:t>
-      </w:r>
-      <w:proofErr w:type="spellEnd"/>
-      <w:r>
-        <w:rPr>
-          <w:rFonts w:ascii="Calibri" w:eastAsia="Calibri" w:hAnsi="Calibri" w:cs="Calibri"/>
-        </w:rPr>
-        <w:t xml:space="preserve"> </w:t>
-      </w:r>
-      <w:proofErr w:type="spellStart"/>
-      <w:r>
-        <w:rPr>
-          <w:rFonts w:ascii="Nirmala UI" w:eastAsia="Nirmala UI" w:hAnsi="Nirmala UI" w:cs="Nirmala UI"/>
-        </w:rPr>
-        <w:t>নোট</w:t>
-      </w:r>
-      <w:proofErr w:type="spellEnd"/>
-      <w:r>
-        <w:rPr>
-          <w:rFonts w:ascii="Calibri" w:eastAsia="Calibri" w:hAnsi="Calibri" w:cs="Calibri"/>
-        </w:rPr>
-        <w:t xml:space="preserve"> </w:t>
-      </w:r>
-      <w:proofErr w:type="spellStart"/>
-      <w:r>
-        <w:rPr>
-          <w:rFonts w:ascii="Nirmala UI" w:eastAsia="Nirmala UI" w:hAnsi="Nirmala UI" w:cs="Nirmala UI"/>
-        </w:rPr>
-        <w:t>তালিকা</w:t>
-      </w:r>
-      <w:proofErr w:type="spellEnd"/>
-      <w:r>
-        <w:rPr>
-          <w:rFonts w:ascii="Calibri" w:eastAsia="Calibri" w:hAnsi="Calibri" w:cs="Calibri"/>
-        </w:rPr>
-        <w:t xml:space="preserve"> </w:t>
-      </w:r>
-      <w:proofErr w:type="spellStart"/>
-      <w:r>
-        <w:rPr>
-          <w:rFonts w:ascii="Nirmala UI" w:eastAsia="Nirmala UI" w:hAnsi="Nirmala UI" w:cs="Nirmala UI"/>
-        </w:rPr>
-        <w:t>দেখানো</w:t>
-      </w:r>
-      <w:r>
-        <w:rPr>
-          <w:rFonts w:ascii="Nirmala UI" w:eastAsia="Nirmala UI" w:hAnsi="Nirmala UI" w:cs="Nirmala UI"/>
-        </w:rPr>
-        <w:t>done</w:t>
-      </w:r>
-      <w:proofErr w:type="spellEnd"/>
-    </w:p>
-    <w:p>
-      <w:pPr>
-        <w:rPr>
-          <w:rFonts w:ascii="Calibri" w:eastAsia="Calibri" w:hAnsi="Calibri" w:cs="Calibri"/>
-        </w:rPr>
-      </w:pPr>
-      <w:r>
-        <w:rPr>
-          <w:rFonts w:ascii="Nirmala UI" w:eastAsia="Nirmala UI" w:hAnsi="Nirmala UI" w:cs="Nirmala UI"/>
-        </w:rPr>
-        <w:lastRenderedPageBreak/>
-        <w:t>১০</w:t>
-      </w:r>
-      <w:r>
-        <w:rPr>
-          <w:rFonts w:ascii="Nirmala UI" w:eastAsia="Nirmala UI" w:hAnsi="Nirmala UI" w:cs="Nirmala UI"/>
-        </w:rPr>
-        <w:t>।</w:t>
+        <w:t>৯।</w:t>
       </w:r>
       <w:r>
         <w:rPr>
@@ -2389,20 +2135,6 @@
           <w:rFonts w:ascii="Calibri" w:eastAsia="Calibri" w:hAnsi="Calibri" w:cs="Calibri"/>
         </w:rPr>
         <w:t xml:space="preserve"> </w:t>
-      </w:r>
-      <w:proofErr w:type="spellStart"/>
-      <w:r>
-        <w:rPr>
-          <w:rFonts w:ascii="Nirmala UI" w:eastAsia="Nirmala UI" w:hAnsi="Nirmala UI" w:cs="Nirmala UI"/>
-        </w:rPr>
-        <w:t>এডিট</w:t>
-      </w:r>
-      <w:proofErr w:type="spellEnd"/>
-      <w:r>
-        <w:rPr>
-          <w:rFonts w:ascii="Calibri" w:eastAsia="Calibri" w:hAnsi="Calibri" w:cs="Calibri"/>
-        </w:rPr>
-        <w:t>/</w:t>
       </w:r>
       <w:proofErr w:type="spellStart"/>
       <w:proofErr w:type="gramStart"/>

</xml_diff>

<commit_message>
merge and update now ok
</commit_message>
<xml_diff>
--- a/Docs/Feature list.docx
+++ b/Docs/Feature list.docx
@@ -25,7 +25,13 @@
         <w:rPr>
           <w:rFonts w:ascii="Nirmala UI" w:eastAsia="Nirmala UI" w:hAnsi="Nirmala UI" w:cs="Nirmala UI"/>
         </w:rPr>
-        <w:t>১।</w:t>
+        <w:t>১</w:t>
+      </w:r>
+      <w:r>
+        <w:rPr>
+          <w:rFonts w:ascii="Nirmala UI" w:eastAsia="Nirmala UI" w:hAnsi="Nirmala UI" w:cs="Nirmala UI"/>
+        </w:rPr>
+        <w:t>।</w:t>
       </w:r>
       <w:r>
         <w:rPr>
@@ -72,7 +78,13 @@
         <w:rPr>
           <w:rFonts w:ascii="Nirmala UI" w:eastAsia="Nirmala UI" w:hAnsi="Nirmala UI" w:cs="Nirmala UI"/>
         </w:rPr>
-        <w:t>১।</w:t>
+        <w:t>১</w:t>
+      </w:r>
+      <w:r>
+        <w:rPr>
+          <w:rFonts w:ascii="Nirmala UI" w:eastAsia="Nirmala UI" w:hAnsi="Nirmala UI" w:cs="Nirmala UI"/>
+        </w:rPr>
+        <w:t>।</w:t>
       </w:r>
       <w:r>
         <w:rPr>
@@ -139,7 +151,13 @@
         <w:rPr>
           <w:rFonts w:ascii="Nirmala UI" w:eastAsia="Nirmala UI" w:hAnsi="Nirmala UI" w:cs="Nirmala UI"/>
         </w:rPr>
-        <w:t>২।</w:t>
+        <w:t>২</w:t>
+      </w:r>
+      <w:r>
+        <w:rPr>
+          <w:rFonts w:ascii="Nirmala UI" w:eastAsia="Nirmala UI" w:hAnsi="Nirmala UI" w:cs="Nirmala UI"/>
+        </w:rPr>
+        <w:t>।</w:t>
       </w:r>
       <w:r>
         <w:rPr>
@@ -222,7 +240,13 @@
         <w:rPr>
           <w:rFonts w:ascii="Nirmala UI" w:eastAsia="Nirmala UI" w:hAnsi="Nirmala UI" w:cs="Nirmala UI"/>
         </w:rPr>
-        <w:t>২।</w:t>
+        <w:t>২</w:t>
+      </w:r>
+      <w:r>
+        <w:rPr>
+          <w:rFonts w:ascii="Nirmala UI" w:eastAsia="Nirmala UI" w:hAnsi="Nirmala UI" w:cs="Nirmala UI"/>
+        </w:rPr>
+        <w:t>।</w:t>
       </w:r>
       <w:r>
         <w:rPr>
@@ -269,7 +293,13 @@
         <w:rPr>
           <w:rFonts w:ascii="Nirmala UI" w:eastAsia="Nirmala UI" w:hAnsi="Nirmala UI" w:cs="Nirmala UI"/>
         </w:rPr>
-        <w:t>১।</w:t>
+        <w:t>১</w:t>
+      </w:r>
+      <w:r>
+        <w:rPr>
+          <w:rFonts w:ascii="Nirmala UI" w:eastAsia="Nirmala UI" w:hAnsi="Nirmala UI" w:cs="Nirmala UI"/>
+        </w:rPr>
+        <w:t>।</w:t>
       </w:r>
       <w:r>
         <w:rPr>
@@ -358,7 +388,13 @@
         <w:rPr>
           <w:rFonts w:ascii="Nirmala UI" w:eastAsia="Nirmala UI" w:hAnsi="Nirmala UI" w:cs="Nirmala UI"/>
         </w:rPr>
-        <w:t>২।</w:t>
+        <w:t>২</w:t>
+      </w:r>
+      <w:r>
+        <w:rPr>
+          <w:rFonts w:ascii="Nirmala UI" w:eastAsia="Nirmala UI" w:hAnsi="Nirmala UI" w:cs="Nirmala UI"/>
+        </w:rPr>
+        <w:t>।</w:t>
       </w:r>
       <w:r>
         <w:rPr>
@@ -433,7 +469,13 @@
         <w:rPr>
           <w:rFonts w:ascii="Nirmala UI" w:eastAsia="Nirmala UI" w:hAnsi="Nirmala UI" w:cs="Nirmala UI"/>
         </w:rPr>
-        <w:t>৩।</w:t>
+        <w:t>৩</w:t>
+      </w:r>
+      <w:r>
+        <w:rPr>
+          <w:rFonts w:ascii="Nirmala UI" w:eastAsia="Nirmala UI" w:hAnsi="Nirmala UI" w:cs="Nirmala UI"/>
+        </w:rPr>
+        <w:t>।</w:t>
       </w:r>
       <w:r>
         <w:rPr>
@@ -500,7 +542,13 @@
         <w:rPr>
           <w:rFonts w:ascii="Nirmala UI" w:eastAsia="Nirmala UI" w:hAnsi="Nirmala UI" w:cs="Nirmala UI"/>
         </w:rPr>
-        <w:t>৪।</w:t>
+        <w:t>৪</w:t>
+      </w:r>
+      <w:r>
+        <w:rPr>
+          <w:rFonts w:ascii="Nirmala UI" w:eastAsia="Nirmala UI" w:hAnsi="Nirmala UI" w:cs="Nirmala UI"/>
+        </w:rPr>
+        <w:t>।</w:t>
       </w:r>
       <w:r>
         <w:rPr>
@@ -603,7 +651,13 @@
         <w:rPr>
           <w:rFonts w:ascii="Nirmala UI" w:eastAsia="Nirmala UI" w:hAnsi="Nirmala UI" w:cs="Nirmala UI"/>
         </w:rPr>
-        <w:t>৩।</w:t>
+        <w:t>৩</w:t>
+      </w:r>
+      <w:r>
+        <w:rPr>
+          <w:rFonts w:ascii="Nirmala UI" w:eastAsia="Nirmala UI" w:hAnsi="Nirmala UI" w:cs="Nirmala UI"/>
+        </w:rPr>
+        <w:t>।</w:t>
       </w:r>
       <w:r>
         <w:rPr>
@@ -658,7 +712,13 @@
         <w:rPr>
           <w:rFonts w:ascii="Nirmala UI" w:eastAsia="Nirmala UI" w:hAnsi="Nirmala UI" w:cs="Nirmala UI"/>
         </w:rPr>
-        <w:t>৪।</w:t>
+        <w:t>৪</w:t>
+      </w:r>
+      <w:r>
+        <w:rPr>
+          <w:rFonts w:ascii="Nirmala UI" w:eastAsia="Nirmala UI" w:hAnsi="Nirmala UI" w:cs="Nirmala UI"/>
+        </w:rPr>
+        <w:t>।</w:t>
       </w:r>
       <w:r>
         <w:rPr>
@@ -699,7 +759,13 @@
         <w:rPr>
           <w:rFonts w:ascii="Nirmala UI" w:eastAsia="Nirmala UI" w:hAnsi="Nirmala UI" w:cs="Nirmala UI"/>
         </w:rPr>
-        <w:t>৫।</w:t>
+        <w:t>৫</w:t>
+      </w:r>
+      <w:r>
+        <w:rPr>
+          <w:rFonts w:ascii="Nirmala UI" w:eastAsia="Nirmala UI" w:hAnsi="Nirmala UI" w:cs="Nirmala UI"/>
+        </w:rPr>
+        <w:t>।</w:t>
       </w:r>
       <w:r>
         <w:rPr>
@@ -740,7 +806,13 @@
         <w:rPr>
           <w:rFonts w:ascii="Nirmala UI" w:eastAsia="Nirmala UI" w:hAnsi="Nirmala UI" w:cs="Nirmala UI"/>
         </w:rPr>
-        <w:t>৬।</w:t>
+        <w:t>৬</w:t>
+      </w:r>
+      <w:r>
+        <w:rPr>
+          <w:rFonts w:ascii="Nirmala UI" w:eastAsia="Nirmala UI" w:hAnsi="Nirmala UI" w:cs="Nirmala UI"/>
+        </w:rPr>
+        <w:t>।</w:t>
       </w:r>
       <w:r>
         <w:rPr>
@@ -781,7 +853,13 @@
         <w:rPr>
           <w:rFonts w:ascii="Nirmala UI" w:eastAsia="Nirmala UI" w:hAnsi="Nirmala UI" w:cs="Nirmala UI"/>
         </w:rPr>
-        <w:t>৭।</w:t>
+        <w:t>৭</w:t>
+      </w:r>
+      <w:r>
+        <w:rPr>
+          <w:rFonts w:ascii="Nirmala UI" w:eastAsia="Nirmala UI" w:hAnsi="Nirmala UI" w:cs="Nirmala UI"/>
+        </w:rPr>
+        <w:t>।</w:t>
       </w:r>
       <w:r>
         <w:rPr>
@@ -920,7 +998,13 @@
         <w:rPr>
           <w:rFonts w:ascii="Nirmala UI" w:eastAsia="Nirmala UI" w:hAnsi="Nirmala UI" w:cs="Nirmala UI"/>
         </w:rPr>
-        <w:t>৮।</w:t>
+        <w:t>৮</w:t>
+      </w:r>
+      <w:r>
+        <w:rPr>
+          <w:rFonts w:ascii="Nirmala UI" w:eastAsia="Nirmala UI" w:hAnsi="Nirmala UI" w:cs="Nirmala UI"/>
+        </w:rPr>
+        <w:t>।</w:t>
       </w:r>
       <w:r>
         <w:rPr>
@@ -1214,7 +1298,13 @@
         <w:rPr>
           <w:rFonts w:ascii="Nirmala UI" w:eastAsia="Nirmala UI" w:hAnsi="Nirmala UI" w:cs="Nirmala UI"/>
         </w:rPr>
-        <w:t>১।</w:t>
+        <w:t>১</w:t>
+      </w:r>
+      <w:r>
+        <w:rPr>
+          <w:rFonts w:ascii="Nirmala UI" w:eastAsia="Nirmala UI" w:hAnsi="Nirmala UI" w:cs="Nirmala UI"/>
+        </w:rPr>
+        <w:t>।</w:t>
       </w:r>
       <w:r>
         <w:rPr>
@@ -1305,7 +1395,13 @@
         <w:rPr>
           <w:rFonts w:ascii="Nirmala UI" w:eastAsia="Nirmala UI" w:hAnsi="Nirmala UI" w:cs="Nirmala UI"/>
         </w:rPr>
-        <w:t>২।</w:t>
+        <w:t>২</w:t>
+      </w:r>
+      <w:r>
+        <w:rPr>
+          <w:rFonts w:ascii="Nirmala UI" w:eastAsia="Nirmala UI" w:hAnsi="Nirmala UI" w:cs="Nirmala UI"/>
+        </w:rPr>
+        <w:t>।</w:t>
       </w:r>
       <w:r>
         <w:rPr>
@@ -1408,7 +1504,13 @@
         <w:rPr>
           <w:rFonts w:ascii="Nirmala UI" w:eastAsia="Nirmala UI" w:hAnsi="Nirmala UI" w:cs="Nirmala UI"/>
         </w:rPr>
-        <w:t>৩।</w:t>
+        <w:t>৩</w:t>
+      </w:r>
+      <w:r>
+        <w:rPr>
+          <w:rFonts w:ascii="Nirmala UI" w:eastAsia="Nirmala UI" w:hAnsi="Nirmala UI" w:cs="Nirmala UI"/>
+        </w:rPr>
+        <w:t>।</w:t>
       </w:r>
       <w:r>
         <w:rPr>
@@ -1505,7 +1607,13 @@
         <w:rPr>
           <w:rFonts w:ascii="Nirmala UI" w:eastAsia="Nirmala UI" w:hAnsi="Nirmala UI" w:cs="Nirmala UI"/>
         </w:rPr>
-        <w:t>লেখাdone</w:t>
+        <w:t>লেখা</w:t>
+      </w:r>
+      <w:r>
+        <w:rPr>
+          <w:rFonts w:ascii="Nirmala UI" w:eastAsia="Nirmala UI" w:hAnsi="Nirmala UI" w:cs="Nirmala UI"/>
+        </w:rPr>
+        <w:t>done</w:t>
       </w:r>
       <w:proofErr w:type="spellEnd"/>
     </w:p>
@@ -1519,7 +1627,13 @@
         <w:rPr>
           <w:rFonts w:ascii="Nirmala UI" w:eastAsia="Nirmala UI" w:hAnsi="Nirmala UI" w:cs="Nirmala UI"/>
         </w:rPr>
-        <w:t>৪।</w:t>
+        <w:t>৪</w:t>
+      </w:r>
+      <w:r>
+        <w:rPr>
+          <w:rFonts w:ascii="Nirmala UI" w:eastAsia="Nirmala UI" w:hAnsi="Nirmala UI" w:cs="Nirmala UI"/>
+        </w:rPr>
+        <w:t>।</w:t>
       </w:r>
       <w:r>
         <w:rPr>
@@ -1602,7 +1716,13 @@
         <w:rPr>
           <w:rFonts w:ascii="Nirmala UI" w:eastAsia="Nirmala UI" w:hAnsi="Nirmala UI" w:cs="Nirmala UI"/>
         </w:rPr>
-        <w:t>করাdone</w:t>
+        <w:t>করা</w:t>
+      </w:r>
+      <w:r>
+        <w:rPr>
+          <w:rFonts w:ascii="Nirmala UI" w:eastAsia="Nirmala UI" w:hAnsi="Nirmala UI" w:cs="Nirmala UI"/>
+        </w:rPr>
+        <w:t>done</w:t>
       </w:r>
       <w:proofErr w:type="spellEnd"/>
     </w:p>
@@ -1616,7 +1736,13 @@
         <w:rPr>
           <w:rFonts w:ascii="Nirmala UI" w:eastAsia="Nirmala UI" w:hAnsi="Nirmala UI" w:cs="Nirmala UI"/>
         </w:rPr>
-        <w:t>৫।</w:t>
+        <w:t>৫</w:t>
+      </w:r>
+      <w:r>
+        <w:rPr>
+          <w:rFonts w:ascii="Nirmala UI" w:eastAsia="Nirmala UI" w:hAnsi="Nirmala UI" w:cs="Nirmala UI"/>
+        </w:rPr>
+        <w:t>।</w:t>
       </w:r>
       <w:r>
         <w:rPr>
@@ -1665,7 +1791,13 @@
         <w:rPr>
           <w:rFonts w:ascii="Nirmala UI" w:eastAsia="Nirmala UI" w:hAnsi="Nirmala UI" w:cs="Nirmala UI"/>
         </w:rPr>
-        <w:t>৬।</w:t>
+        <w:t>৬</w:t>
+      </w:r>
+      <w:r>
+        <w:rPr>
+          <w:rFonts w:ascii="Nirmala UI" w:eastAsia="Nirmala UI" w:hAnsi="Nirmala UI" w:cs="Nirmala UI"/>
+        </w:rPr>
+        <w:t>।</w:t>
       </w:r>
       <w:r>
         <w:rPr>
@@ -1823,125 +1955,75 @@
     <w:p>
       <w:pPr>
         <w:rPr>
-          <w:rFonts w:ascii="Nirmala UI" w:eastAsia="Nirmala UI" w:hAnsi="Nirmala UI" w:cs="Nirmala UI"/>
+          <w:rFonts w:ascii="Calibri" w:eastAsia="Calibri" w:hAnsi="Calibri" w:cs="Calibri"/>
         </w:rPr>
       </w:pPr>
       <w:r>
         <w:rPr>
           <w:rFonts w:ascii="Nirmala UI" w:eastAsia="Nirmala UI" w:hAnsi="Nirmala UI" w:cs="Nirmala UI"/>
         </w:rPr>
-        <w:t>৭।</w:t>
-      </w:r>
-      <w:r>
-        <w:rPr>
-          <w:rFonts w:ascii="Calibri" w:eastAsia="Calibri" w:hAnsi="Calibri" w:cs="Calibri"/>
-        </w:rPr>
-        <w:t xml:space="preserve"> </w:t>
-      </w:r>
-      <w:proofErr w:type="spellStart"/>
-      <w:r>
-        <w:rPr>
-          <w:rFonts w:ascii="Nirmala UI" w:eastAsia="Nirmala UI" w:hAnsi="Nirmala UI" w:cs="Nirmala UI"/>
-        </w:rPr>
-        <w:t>নোটাংশ</w:t>
-      </w:r>
-      <w:proofErr w:type="spellEnd"/>
-      <w:r>
-        <w:rPr>
-          <w:rFonts w:ascii="Calibri" w:eastAsia="Calibri" w:hAnsi="Calibri" w:cs="Calibri"/>
-        </w:rPr>
-        <w:t xml:space="preserve">, </w:t>
-      </w:r>
-      <w:proofErr w:type="spellStart"/>
-      <w:r>
-        <w:rPr>
-          <w:rFonts w:ascii="Nirmala UI" w:eastAsia="Nirmala UI" w:hAnsi="Nirmala UI" w:cs="Nirmala UI"/>
-        </w:rPr>
-        <w:t>প্রত্রাংশ</w:t>
-      </w:r>
-      <w:proofErr w:type="spellEnd"/>
-      <w:r>
-        <w:rPr>
-          <w:rFonts w:ascii="Calibri" w:eastAsia="Calibri" w:hAnsi="Calibri" w:cs="Calibri"/>
-        </w:rPr>
-        <w:t xml:space="preserve"> </w:t>
-      </w:r>
-      <w:proofErr w:type="spellStart"/>
-      <w:r>
-        <w:rPr>
-          <w:rFonts w:ascii="Nirmala UI" w:eastAsia="Nirmala UI" w:hAnsi="Nirmala UI" w:cs="Nirmala UI"/>
-        </w:rPr>
-        <w:t>এবং</w:t>
-      </w:r>
-      <w:proofErr w:type="spellEnd"/>
-      <w:r>
-        <w:rPr>
-          <w:rFonts w:ascii="Calibri" w:eastAsia="Calibri" w:hAnsi="Calibri" w:cs="Calibri"/>
-        </w:rPr>
-        <w:t xml:space="preserve"> </w:t>
-      </w:r>
-      <w:proofErr w:type="spellStart"/>
-      <w:r>
-        <w:rPr>
-          <w:rFonts w:ascii="Nirmala UI" w:eastAsia="Nirmala UI" w:hAnsi="Nirmala UI" w:cs="Nirmala UI"/>
-        </w:rPr>
-        <w:t>নোট</w:t>
-      </w:r>
-      <w:proofErr w:type="spellEnd"/>
-      <w:r>
-        <w:rPr>
-          <w:rFonts w:ascii="Calibri" w:eastAsia="Calibri" w:hAnsi="Calibri" w:cs="Calibri"/>
-        </w:rPr>
-        <w:t xml:space="preserve"> </w:t>
-      </w:r>
-      <w:proofErr w:type="spellStart"/>
-      <w:r>
-        <w:rPr>
-          <w:rFonts w:ascii="Nirmala UI" w:eastAsia="Nirmala UI" w:hAnsi="Nirmala UI" w:cs="Nirmala UI"/>
-        </w:rPr>
-        <w:t>লিস্ট</w:t>
-      </w:r>
-      <w:proofErr w:type="spellEnd"/>
-      <w:r>
-        <w:rPr>
-          <w:rFonts w:ascii="Calibri" w:eastAsia="Calibri" w:hAnsi="Calibri" w:cs="Calibri"/>
-        </w:rPr>
-        <w:t xml:space="preserve"> </w:t>
-      </w:r>
-      <w:proofErr w:type="spellStart"/>
-      <w:r>
-        <w:rPr>
-          <w:rFonts w:ascii="Nirmala UI" w:eastAsia="Nirmala UI" w:hAnsi="Nirmala UI" w:cs="Nirmala UI"/>
-        </w:rPr>
-        <w:t>আলাদা</w:t>
-      </w:r>
-      <w:proofErr w:type="spellEnd"/>
-      <w:r>
-        <w:rPr>
-          <w:rFonts w:ascii="Calibri" w:eastAsia="Calibri" w:hAnsi="Calibri" w:cs="Calibri"/>
-        </w:rPr>
-        <w:t xml:space="preserve"> </w:t>
-      </w:r>
-      <w:proofErr w:type="spellStart"/>
-      <w:r>
-        <w:rPr>
-          <w:rFonts w:ascii="Nirmala UI" w:eastAsia="Nirmala UI" w:hAnsi="Nirmala UI" w:cs="Nirmala UI"/>
-        </w:rPr>
-        <w:t>করে</w:t>
-      </w:r>
-      <w:proofErr w:type="spellEnd"/>
-      <w:r>
-        <w:rPr>
-          <w:rFonts w:ascii="Calibri" w:eastAsia="Calibri" w:hAnsi="Calibri" w:cs="Calibri"/>
-        </w:rPr>
-        <w:t xml:space="preserve"> </w:t>
-      </w:r>
-      <w:proofErr w:type="spellStart"/>
-      <w:r>
-        <w:rPr>
-          <w:rFonts w:ascii="Nirmala UI" w:eastAsia="Nirmala UI" w:hAnsi="Nirmala UI" w:cs="Nirmala UI"/>
-        </w:rPr>
-        <w:t>দেখানোর</w:t>
+        <w:t>৭</w:t>
+      </w:r>
+      <w:r>
+        <w:rPr>
+          <w:rFonts w:ascii="Nirmala UI" w:eastAsia="Nirmala UI" w:hAnsi="Nirmala UI" w:cs="Nirmala UI"/>
+        </w:rPr>
+        <w:t>।</w:t>
+      </w:r>
+      <w:r>
+        <w:rPr>
+          <w:rFonts w:ascii="Calibri" w:eastAsia="Calibri" w:hAnsi="Calibri" w:cs="Calibri"/>
+        </w:rPr>
+        <w:t xml:space="preserve"> </w:t>
+      </w:r>
+      <w:proofErr w:type="spellStart"/>
+      <w:r>
+        <w:rPr>
+          <w:rFonts w:ascii="Nirmala UI" w:eastAsia="Nirmala UI" w:hAnsi="Nirmala UI" w:cs="Nirmala UI"/>
+        </w:rPr>
+        <w:t>প্রেরণকৃত</w:t>
+      </w:r>
+      <w:proofErr w:type="spellEnd"/>
+      <w:r>
+        <w:rPr>
+          <w:rFonts w:ascii="Calibri" w:eastAsia="Calibri" w:hAnsi="Calibri" w:cs="Calibri"/>
+        </w:rPr>
+        <w:t xml:space="preserve"> </w:t>
+      </w:r>
+      <w:proofErr w:type="spellStart"/>
+      <w:r>
+        <w:rPr>
+          <w:rFonts w:ascii="Nirmala UI" w:eastAsia="Nirmala UI" w:hAnsi="Nirmala UI" w:cs="Nirmala UI"/>
+        </w:rPr>
+        <w:t>নথি</w:t>
+      </w:r>
+      <w:proofErr w:type="spellEnd"/>
+      <w:r>
+        <w:rPr>
+          <w:rFonts w:ascii="Calibri" w:eastAsia="Calibri" w:hAnsi="Calibri" w:cs="Calibri"/>
+        </w:rPr>
+        <w:t xml:space="preserve"> </w:t>
+      </w:r>
+      <w:proofErr w:type="spellStart"/>
+      <w:r>
+        <w:rPr>
+          <w:rFonts w:ascii="Nirmala UI" w:eastAsia="Nirmala UI" w:hAnsi="Nirmala UI" w:cs="Nirmala UI"/>
+        </w:rPr>
+        <w:t>ফেরত</w:t>
+      </w:r>
+      <w:proofErr w:type="spellEnd"/>
+      <w:r>
+        <w:rPr>
+          <w:rFonts w:ascii="Calibri" w:eastAsia="Calibri" w:hAnsi="Calibri" w:cs="Calibri"/>
+        </w:rPr>
+        <w:t xml:space="preserve"> </w:t>
+      </w:r>
+      <w:proofErr w:type="spellStart"/>
+      <w:r>
+        <w:rPr>
+          <w:rFonts w:ascii="Nirmala UI" w:eastAsia="Nirmala UI" w:hAnsi="Nirmala UI" w:cs="Nirmala UI"/>
+        </w:rPr>
+        <w:t>আনার</w:t>
       </w:r>
       <w:proofErr w:type="spellEnd"/>
       <w:r>
@@ -1960,10 +2042,18 @@
       <w:proofErr w:type="spellEnd"/>
       <w:r>
         <w:rPr>
-          <w:rFonts w:ascii="Nirmala UI" w:eastAsia="Nirmala UI" w:hAnsi="Nirmala UI" w:cs="Nirmala UI"/>
-        </w:rPr>
-        <w:t xml:space="preserve"> </w:t>
-      </w:r>
+          <w:rFonts w:ascii="Calibri" w:eastAsia="Calibri" w:hAnsi="Calibri" w:cs="Calibri"/>
+        </w:rPr>
+        <w:t xml:space="preserve"> </w:t>
+      </w:r>
+      <w:proofErr w:type="spellStart"/>
+      <w:r>
+        <w:rPr>
+          <w:rFonts w:ascii="Nirmala UI" w:eastAsia="Nirmala UI" w:hAnsi="Nirmala UI" w:cs="Nirmala UI"/>
+        </w:rPr>
+        <w:t>করা</w:t>
+      </w:r>
+      <w:proofErr w:type="spellEnd"/>
     </w:p>
     <w:p>
       <w:pPr>
@@ -1975,90 +2065,54 @@
         <w:rPr>
           <w:rFonts w:ascii="Nirmala UI" w:eastAsia="Nirmala UI" w:hAnsi="Nirmala UI" w:cs="Nirmala UI"/>
         </w:rPr>
-        <w:t>৮।</w:t>
-      </w:r>
-      <w:r>
-        <w:rPr>
-          <w:rFonts w:ascii="Calibri" w:eastAsia="Calibri" w:hAnsi="Calibri" w:cs="Calibri"/>
-        </w:rPr>
-        <w:t xml:space="preserve"> </w:t>
-      </w:r>
-      <w:proofErr w:type="spellStart"/>
-      <w:r>
-        <w:rPr>
-          <w:rFonts w:ascii="Nirmala UI" w:eastAsia="Nirmala UI" w:hAnsi="Nirmala UI" w:cs="Nirmala UI"/>
-        </w:rPr>
-        <w:t>আগত</w:t>
-      </w:r>
-      <w:proofErr w:type="spellEnd"/>
-      <w:r>
-        <w:rPr>
-          <w:rFonts w:ascii="Calibri" w:eastAsia="Calibri" w:hAnsi="Calibri" w:cs="Calibri"/>
-        </w:rPr>
-        <w:t xml:space="preserve"> </w:t>
-      </w:r>
-      <w:proofErr w:type="spellStart"/>
-      <w:r>
-        <w:rPr>
-          <w:rFonts w:ascii="Nirmala UI" w:eastAsia="Nirmala UI" w:hAnsi="Nirmala UI" w:cs="Nirmala UI"/>
-        </w:rPr>
-        <w:t>প্রেরিত</w:t>
-      </w:r>
-      <w:proofErr w:type="spellEnd"/>
-      <w:r>
-        <w:rPr>
-          <w:rFonts w:ascii="Calibri" w:eastAsia="Calibri" w:hAnsi="Calibri" w:cs="Calibri"/>
-        </w:rPr>
-        <w:t xml:space="preserve"> </w:t>
-      </w:r>
-      <w:proofErr w:type="spellStart"/>
-      <w:r>
-        <w:rPr>
-          <w:rFonts w:ascii="Nirmala UI" w:eastAsia="Nirmala UI" w:hAnsi="Nirmala UI" w:cs="Nirmala UI"/>
-        </w:rPr>
-        <w:t>সকল</w:t>
-      </w:r>
-      <w:proofErr w:type="spellEnd"/>
-      <w:r>
-        <w:rPr>
-          <w:rFonts w:ascii="Calibri" w:eastAsia="Calibri" w:hAnsi="Calibri" w:cs="Calibri"/>
-        </w:rPr>
-        <w:t xml:space="preserve"> </w:t>
-      </w:r>
-      <w:proofErr w:type="spellStart"/>
-      <w:r>
-        <w:rPr>
-          <w:rFonts w:ascii="Nirmala UI" w:eastAsia="Nirmala UI" w:hAnsi="Nirmala UI" w:cs="Nirmala UI"/>
-        </w:rPr>
-        <w:t>নথি</w:t>
-      </w:r>
-      <w:proofErr w:type="spellEnd"/>
-      <w:r>
-        <w:rPr>
-          <w:rFonts w:ascii="Calibri" w:eastAsia="Calibri" w:hAnsi="Calibri" w:cs="Calibri"/>
-        </w:rPr>
-        <w:t xml:space="preserve"> </w:t>
-      </w:r>
-      <w:proofErr w:type="spellStart"/>
-      <w:r>
-        <w:rPr>
-          <w:rFonts w:ascii="Nirmala UI" w:eastAsia="Nirmala UI" w:hAnsi="Nirmala UI" w:cs="Nirmala UI"/>
-        </w:rPr>
-        <w:t>তালিকার</w:t>
-      </w:r>
-      <w:proofErr w:type="spellEnd"/>
-      <w:r>
-        <w:rPr>
-          <w:rFonts w:ascii="Calibri" w:eastAsia="Calibri" w:hAnsi="Calibri" w:cs="Calibri"/>
-        </w:rPr>
-        <w:t xml:space="preserve"> </w:t>
-      </w:r>
-      <w:proofErr w:type="spellStart"/>
-      <w:r>
-        <w:rPr>
-          <w:rFonts w:ascii="Nirmala UI" w:eastAsia="Nirmala UI" w:hAnsi="Nirmala UI" w:cs="Nirmala UI"/>
-        </w:rPr>
-        <w:t>পাশে</w:t>
+        <w:t>৮</w:t>
+      </w:r>
+      <w:r>
+        <w:rPr>
+          <w:rFonts w:ascii="Nirmala UI" w:eastAsia="Nirmala UI" w:hAnsi="Nirmala UI" w:cs="Nirmala UI"/>
+        </w:rPr>
+        <w:t>।</w:t>
+      </w:r>
+      <w:r>
+        <w:rPr>
+          <w:rFonts w:ascii="Calibri" w:eastAsia="Calibri" w:hAnsi="Calibri" w:cs="Calibri"/>
+        </w:rPr>
+        <w:t xml:space="preserve"> </w:t>
+      </w:r>
+      <w:proofErr w:type="spellStart"/>
+      <w:r>
+        <w:rPr>
+          <w:rFonts w:ascii="Nirmala UI" w:eastAsia="Nirmala UI" w:hAnsi="Nirmala UI" w:cs="Nirmala UI"/>
+        </w:rPr>
+        <w:t>নোটাংশ</w:t>
+      </w:r>
+      <w:proofErr w:type="spellEnd"/>
+      <w:r>
+        <w:rPr>
+          <w:rFonts w:ascii="Calibri" w:eastAsia="Calibri" w:hAnsi="Calibri" w:cs="Calibri"/>
+        </w:rPr>
+        <w:t xml:space="preserve">, </w:t>
+      </w:r>
+      <w:proofErr w:type="spellStart"/>
+      <w:r>
+        <w:rPr>
+          <w:rFonts w:ascii="Nirmala UI" w:eastAsia="Nirmala UI" w:hAnsi="Nirmala UI" w:cs="Nirmala UI"/>
+        </w:rPr>
+        <w:t>প্রত্রাংশ</w:t>
+      </w:r>
+      <w:proofErr w:type="spellEnd"/>
+      <w:r>
+        <w:rPr>
+          <w:rFonts w:ascii="Calibri" w:eastAsia="Calibri" w:hAnsi="Calibri" w:cs="Calibri"/>
+        </w:rPr>
+        <w:t xml:space="preserve"> </w:t>
+      </w:r>
+      <w:proofErr w:type="spellStart"/>
+      <w:r>
+        <w:rPr>
+          <w:rFonts w:ascii="Nirmala UI" w:eastAsia="Nirmala UI" w:hAnsi="Nirmala UI" w:cs="Nirmala UI"/>
+        </w:rPr>
+        <w:t>এবং</w:t>
       </w:r>
       <w:proofErr w:type="spellEnd"/>
       <w:r>
@@ -2086,21 +2140,63 @@
         <w:rPr>
           <w:rFonts w:ascii="Nirmala UI" w:eastAsia="Nirmala UI" w:hAnsi="Nirmala UI" w:cs="Nirmala UI"/>
         </w:rPr>
-        <w:t>তালিকা</w:t>
-      </w:r>
-      <w:proofErr w:type="spellEnd"/>
-      <w:r>
-        <w:rPr>
-          <w:rFonts w:ascii="Calibri" w:eastAsia="Calibri" w:hAnsi="Calibri" w:cs="Calibri"/>
-        </w:rPr>
-        <w:t xml:space="preserve"> </w:t>
-      </w:r>
-      <w:proofErr w:type="spellStart"/>
-      <w:r>
-        <w:rPr>
-          <w:rFonts w:ascii="Nirmala UI" w:eastAsia="Nirmala UI" w:hAnsi="Nirmala UI" w:cs="Nirmala UI"/>
-        </w:rPr>
-        <w:t>দেখানোdone</w:t>
+        <w:t>লিস্ট</w:t>
+      </w:r>
+      <w:proofErr w:type="spellEnd"/>
+      <w:r>
+        <w:rPr>
+          <w:rFonts w:ascii="Calibri" w:eastAsia="Calibri" w:hAnsi="Calibri" w:cs="Calibri"/>
+        </w:rPr>
+        <w:t xml:space="preserve"> </w:t>
+      </w:r>
+      <w:proofErr w:type="spellStart"/>
+      <w:r>
+        <w:rPr>
+          <w:rFonts w:ascii="Nirmala UI" w:eastAsia="Nirmala UI" w:hAnsi="Nirmala UI" w:cs="Nirmala UI"/>
+        </w:rPr>
+        <w:t>আলাদা</w:t>
+      </w:r>
+      <w:proofErr w:type="spellEnd"/>
+      <w:r>
+        <w:rPr>
+          <w:rFonts w:ascii="Calibri" w:eastAsia="Calibri" w:hAnsi="Calibri" w:cs="Calibri"/>
+        </w:rPr>
+        <w:t xml:space="preserve"> </w:t>
+      </w:r>
+      <w:proofErr w:type="spellStart"/>
+      <w:r>
+        <w:rPr>
+          <w:rFonts w:ascii="Nirmala UI" w:eastAsia="Nirmala UI" w:hAnsi="Nirmala UI" w:cs="Nirmala UI"/>
+        </w:rPr>
+        <w:t>করে</w:t>
+      </w:r>
+      <w:proofErr w:type="spellEnd"/>
+      <w:r>
+        <w:rPr>
+          <w:rFonts w:ascii="Calibri" w:eastAsia="Calibri" w:hAnsi="Calibri" w:cs="Calibri"/>
+        </w:rPr>
+        <w:t xml:space="preserve"> </w:t>
+      </w:r>
+      <w:proofErr w:type="spellStart"/>
+      <w:r>
+        <w:rPr>
+          <w:rFonts w:ascii="Nirmala UI" w:eastAsia="Nirmala UI" w:hAnsi="Nirmala UI" w:cs="Nirmala UI"/>
+        </w:rPr>
+        <w:t>দেখানোর</w:t>
+      </w:r>
+      <w:proofErr w:type="spellEnd"/>
+      <w:r>
+        <w:rPr>
+          <w:rFonts w:ascii="Calibri" w:eastAsia="Calibri" w:hAnsi="Calibri" w:cs="Calibri"/>
+        </w:rPr>
+        <w:t xml:space="preserve"> </w:t>
+      </w:r>
+      <w:proofErr w:type="spellStart"/>
+      <w:r>
+        <w:rPr>
+          <w:rFonts w:ascii="Nirmala UI" w:eastAsia="Nirmala UI" w:hAnsi="Nirmala UI" w:cs="Nirmala UI"/>
+        </w:rPr>
+        <w:t>ব্যবস্থা</w:t>
       </w:r>
       <w:proofErr w:type="spellEnd"/>
     </w:p>
@@ -2114,7 +2210,165 @@
         <w:rPr>
           <w:rFonts w:ascii="Nirmala UI" w:eastAsia="Nirmala UI" w:hAnsi="Nirmala UI" w:cs="Nirmala UI"/>
         </w:rPr>
-        <w:t>৯।</w:t>
+        <w:t>৯</w:t>
+      </w:r>
+      <w:r>
+        <w:rPr>
+          <w:rFonts w:ascii="Nirmala UI" w:eastAsia="Nirmala UI" w:hAnsi="Nirmala UI" w:cs="Nirmala UI"/>
+        </w:rPr>
+        <w:t>।</w:t>
+      </w:r>
+      <w:r>
+        <w:rPr>
+          <w:rFonts w:ascii="Calibri" w:eastAsia="Calibri" w:hAnsi="Calibri" w:cs="Calibri"/>
+        </w:rPr>
+        <w:t xml:space="preserve"> </w:t>
+      </w:r>
+      <w:proofErr w:type="spellStart"/>
+      <w:r>
+        <w:rPr>
+          <w:rFonts w:ascii="Nirmala UI" w:eastAsia="Nirmala UI" w:hAnsi="Nirmala UI" w:cs="Nirmala UI"/>
+        </w:rPr>
+        <w:t>আগত</w:t>
+      </w:r>
+      <w:proofErr w:type="spellEnd"/>
+      <w:r>
+        <w:rPr>
+          <w:rFonts w:ascii="Calibri" w:eastAsia="Calibri" w:hAnsi="Calibri" w:cs="Calibri"/>
+        </w:rPr>
+        <w:t xml:space="preserve"> </w:t>
+      </w:r>
+      <w:proofErr w:type="spellStart"/>
+      <w:r>
+        <w:rPr>
+          <w:rFonts w:ascii="Nirmala UI" w:eastAsia="Nirmala UI" w:hAnsi="Nirmala UI" w:cs="Nirmala UI"/>
+        </w:rPr>
+        <w:t>প্রেরিত</w:t>
+      </w:r>
+      <w:proofErr w:type="spellEnd"/>
+      <w:r>
+        <w:rPr>
+          <w:rFonts w:ascii="Calibri" w:eastAsia="Calibri" w:hAnsi="Calibri" w:cs="Calibri"/>
+        </w:rPr>
+        <w:t xml:space="preserve"> </w:t>
+      </w:r>
+      <w:proofErr w:type="spellStart"/>
+      <w:r>
+        <w:rPr>
+          <w:rFonts w:ascii="Nirmala UI" w:eastAsia="Nirmala UI" w:hAnsi="Nirmala UI" w:cs="Nirmala UI"/>
+        </w:rPr>
+        <w:t>সকল</w:t>
+      </w:r>
+      <w:proofErr w:type="spellEnd"/>
+      <w:r>
+        <w:rPr>
+          <w:rFonts w:ascii="Calibri" w:eastAsia="Calibri" w:hAnsi="Calibri" w:cs="Calibri"/>
+        </w:rPr>
+        <w:t xml:space="preserve"> </w:t>
+      </w:r>
+      <w:proofErr w:type="spellStart"/>
+      <w:r>
+        <w:rPr>
+          <w:rFonts w:ascii="Nirmala UI" w:eastAsia="Nirmala UI" w:hAnsi="Nirmala UI" w:cs="Nirmala UI"/>
+        </w:rPr>
+        <w:t>নথি</w:t>
+      </w:r>
+      <w:proofErr w:type="spellEnd"/>
+      <w:r>
+        <w:rPr>
+          <w:rFonts w:ascii="Calibri" w:eastAsia="Calibri" w:hAnsi="Calibri" w:cs="Calibri"/>
+        </w:rPr>
+        <w:t xml:space="preserve"> </w:t>
+      </w:r>
+      <w:proofErr w:type="spellStart"/>
+      <w:r>
+        <w:rPr>
+          <w:rFonts w:ascii="Nirmala UI" w:eastAsia="Nirmala UI" w:hAnsi="Nirmala UI" w:cs="Nirmala UI"/>
+        </w:rPr>
+        <w:t>তালিকার</w:t>
+      </w:r>
+      <w:proofErr w:type="spellEnd"/>
+      <w:r>
+        <w:rPr>
+          <w:rFonts w:ascii="Calibri" w:eastAsia="Calibri" w:hAnsi="Calibri" w:cs="Calibri"/>
+        </w:rPr>
+        <w:t xml:space="preserve"> </w:t>
+      </w:r>
+      <w:proofErr w:type="spellStart"/>
+      <w:r>
+        <w:rPr>
+          <w:rFonts w:ascii="Nirmala UI" w:eastAsia="Nirmala UI" w:hAnsi="Nirmala UI" w:cs="Nirmala UI"/>
+        </w:rPr>
+        <w:t>পাশে</w:t>
+      </w:r>
+      <w:proofErr w:type="spellEnd"/>
+      <w:r>
+        <w:rPr>
+          <w:rFonts w:ascii="Calibri" w:eastAsia="Calibri" w:hAnsi="Calibri" w:cs="Calibri"/>
+        </w:rPr>
+        <w:t xml:space="preserve"> </w:t>
+      </w:r>
+      <w:proofErr w:type="spellStart"/>
+      <w:r>
+        <w:rPr>
+          <w:rFonts w:ascii="Nirmala UI" w:eastAsia="Nirmala UI" w:hAnsi="Nirmala UI" w:cs="Nirmala UI"/>
+        </w:rPr>
+        <w:t>নোট</w:t>
+      </w:r>
+      <w:proofErr w:type="spellEnd"/>
+      <w:r>
+        <w:rPr>
+          <w:rFonts w:ascii="Calibri" w:eastAsia="Calibri" w:hAnsi="Calibri" w:cs="Calibri"/>
+        </w:rPr>
+        <w:t xml:space="preserve"> </w:t>
+      </w:r>
+      <w:proofErr w:type="spellStart"/>
+      <w:r>
+        <w:rPr>
+          <w:rFonts w:ascii="Nirmala UI" w:eastAsia="Nirmala UI" w:hAnsi="Nirmala UI" w:cs="Nirmala UI"/>
+        </w:rPr>
+        <w:t>তালিকা</w:t>
+      </w:r>
+      <w:proofErr w:type="spellEnd"/>
+      <w:r>
+        <w:rPr>
+          <w:rFonts w:ascii="Calibri" w:eastAsia="Calibri" w:hAnsi="Calibri" w:cs="Calibri"/>
+        </w:rPr>
+        <w:t xml:space="preserve"> </w:t>
+      </w:r>
+      <w:proofErr w:type="spellStart"/>
+      <w:r>
+        <w:rPr>
+          <w:rFonts w:ascii="Nirmala UI" w:eastAsia="Nirmala UI" w:hAnsi="Nirmala UI" w:cs="Nirmala UI"/>
+        </w:rPr>
+        <w:t>দেখানো</w:t>
+      </w:r>
+      <w:r>
+        <w:rPr>
+          <w:rFonts w:ascii="Nirmala UI" w:eastAsia="Nirmala UI" w:hAnsi="Nirmala UI" w:cs="Nirmala UI"/>
+        </w:rPr>
+        <w:t>done</w:t>
+      </w:r>
+      <w:proofErr w:type="spellEnd"/>
+    </w:p>
+    <w:p>
+      <w:pPr>
+        <w:rPr>
+          <w:rFonts w:ascii="Calibri" w:eastAsia="Calibri" w:hAnsi="Calibri" w:cs="Calibri"/>
+        </w:rPr>
+      </w:pPr>
+      <w:r>
+        <w:rPr>
+          <w:rFonts w:ascii="Nirmala UI" w:eastAsia="Nirmala UI" w:hAnsi="Nirmala UI" w:cs="Nirmala UI"/>
+        </w:rPr>
+        <w:lastRenderedPageBreak/>
+        <w:t>১০</w:t>
+      </w:r>
+      <w:r>
+        <w:rPr>
+          <w:rFonts w:ascii="Nirmala UI" w:eastAsia="Nirmala UI" w:hAnsi="Nirmala UI" w:cs="Nirmala UI"/>
+        </w:rPr>
+        <w:t>।</w:t>
       </w:r>
       <w:r>
         <w:rPr>
@@ -2135,6 +2389,20 @@
           <w:rFonts w:ascii="Calibri" w:eastAsia="Calibri" w:hAnsi="Calibri" w:cs="Calibri"/>
         </w:rPr>
         <w:t xml:space="preserve"> </w:t>
+      </w:r>
+      <w:proofErr w:type="spellStart"/>
+      <w:r>
+        <w:rPr>
+          <w:rFonts w:ascii="Nirmala UI" w:eastAsia="Nirmala UI" w:hAnsi="Nirmala UI" w:cs="Nirmala UI"/>
+        </w:rPr>
+        <w:t>এডিট</w:t>
+      </w:r>
+      <w:proofErr w:type="spellEnd"/>
+      <w:r>
+        <w:rPr>
+          <w:rFonts w:ascii="Calibri" w:eastAsia="Calibri" w:hAnsi="Calibri" w:cs="Calibri"/>
+        </w:rPr>
+        <w:t>/</w:t>
       </w:r>
       <w:proofErr w:type="spellStart"/>
       <w:proofErr w:type="gramStart"/>

</xml_diff>